<commit_message>
added a line between the questions
</commit_message>
<xml_diff>
--- a/src/test/resources/questionsTest.docx
+++ b/src/test/resources/questionsTest.docx
@@ -44,107 +44,110 @@
           <w:numId w:val="1"/>
         </w:numPr>
       </w:pPr>
+      <w:r>
+        <w:t>Testovací</w:t>
+      </w:r>
+      <w:r>
+        <w:t xml:space="preserve"> odpověď a</w:t>
+      </w:r>
+    </w:p>
+    <w:p>
+      <w:pPr>
+        <w:pStyle w:val="Odstavecseseznamem"/>
+        <w:numPr>
+          <w:ilvl w:val="1"/>
+          <w:numId w:val="1"/>
+        </w:numPr>
+      </w:pPr>
+      <w:r>
+        <w:t>Testovací</w:t>
+      </w:r>
+      <w:r>
+        <w:t xml:space="preserve"> odpověď b</w:t>
+      </w:r>
+    </w:p>
+    <w:p>
+      <w:pPr>
+        <w:pStyle w:val="Odstavecseseznamem"/>
+        <w:numPr>
+          <w:ilvl w:val="1"/>
+          <w:numId w:val="1"/>
+        </w:numPr>
+      </w:pPr>
+      <w:r>
+        <w:t>Testovací</w:t>
+      </w:r>
+      <w:r>
+        <w:t xml:space="preserve"> odpověď c</w:t>
+      </w:r>
+    </w:p>
+    <w:p/>
+    <w:p/>
+    <w:p>
+      <w:pPr>
+        <w:pStyle w:val="Odstavecseseznamem"/>
+        <w:numPr>
+          <w:ilvl w:val="0"/>
+          <w:numId w:val="1"/>
+        </w:numPr>
+      </w:pPr>
+      <w:r>
+        <w:t>Testovací</w:t>
+      </w:r>
+      <w:r>
+        <w:t xml:space="preserve"> otázka 2</w:t>
+      </w:r>
+    </w:p>
+    <w:p>
+      <w:pPr>
+        <w:pStyle w:val="Odstavecseseznamem"/>
+        <w:numPr>
+          <w:ilvl w:val="1"/>
+          <w:numId w:val="1"/>
+        </w:numPr>
+      </w:pPr>
+      <w:r>
+        <w:t>Testovací</w:t>
+      </w:r>
+      <w:r>
+        <w:t xml:space="preserve"> odpověď a</w:t>
+      </w:r>
+    </w:p>
+    <w:p>
+      <w:pPr>
+        <w:pStyle w:val="Odstavecseseznamem"/>
+        <w:numPr>
+          <w:ilvl w:val="1"/>
+          <w:numId w:val="1"/>
+        </w:numPr>
+      </w:pPr>
+      <w:r>
+        <w:t>Testovací</w:t>
+      </w:r>
+      <w:r>
+        <w:t xml:space="preserve"> odpověď b</w:t>
+      </w:r>
+    </w:p>
+    <w:p>
+      <w:pPr>
+        <w:pStyle w:val="Odstavecseseznamem"/>
+        <w:numPr>
+          <w:ilvl w:val="1"/>
+          <w:numId w:val="1"/>
+        </w:numPr>
+      </w:pPr>
+      <w:r>
+        <w:t>Testovací</w:t>
+      </w:r>
+      <w:r>
+        <w:t xml:space="preserve"> odpověď c</w:t>
+      </w:r>
+    </w:p>
+    <w:p/>
+    <w:p>
       <w:bookmarkStart w:id="0" w:name="_GoBack"/>
       <w:bookmarkEnd w:id="0"/>
-      <w:r>
-        <w:t>Testovací</w:t>
-      </w:r>
-      <w:r>
-        <w:t xml:space="preserve"> odpověď a</w:t>
-      </w:r>
-    </w:p>
-    <w:p>
-      <w:pPr>
-        <w:pStyle w:val="Odstavecseseznamem"/>
-        <w:numPr>
-          <w:ilvl w:val="1"/>
-          <w:numId w:val="1"/>
-        </w:numPr>
-      </w:pPr>
-      <w:r>
-        <w:t>Testovací</w:t>
-      </w:r>
-      <w:r>
-        <w:t xml:space="preserve"> odpověď b</w:t>
-      </w:r>
-    </w:p>
-    <w:p>
-      <w:pPr>
-        <w:pStyle w:val="Odstavecseseznamem"/>
-        <w:numPr>
-          <w:ilvl w:val="1"/>
-          <w:numId w:val="1"/>
-        </w:numPr>
-      </w:pPr>
-      <w:r>
-        <w:t>Testovací</w:t>
-      </w:r>
-      <w:r>
-        <w:t xml:space="preserve"> odpověď c</w:t>
-      </w:r>
-    </w:p>
-    <w:p/>
-    <w:p>
-      <w:pPr>
-        <w:pStyle w:val="Odstavecseseznamem"/>
-        <w:numPr>
-          <w:ilvl w:val="0"/>
-          <w:numId w:val="1"/>
-        </w:numPr>
-      </w:pPr>
-      <w:r>
-        <w:t>Testovací</w:t>
-      </w:r>
-      <w:r>
-        <w:t xml:space="preserve"> otázka 2</w:t>
-      </w:r>
-    </w:p>
-    <w:p>
-      <w:pPr>
-        <w:pStyle w:val="Odstavecseseznamem"/>
-        <w:numPr>
-          <w:ilvl w:val="1"/>
-          <w:numId w:val="1"/>
-        </w:numPr>
-      </w:pPr>
-      <w:r>
-        <w:t>Testovací</w:t>
-      </w:r>
-      <w:r>
-        <w:t xml:space="preserve"> odpověď a</w:t>
-      </w:r>
-    </w:p>
-    <w:p>
-      <w:pPr>
-        <w:pStyle w:val="Odstavecseseznamem"/>
-        <w:numPr>
-          <w:ilvl w:val="1"/>
-          <w:numId w:val="1"/>
-        </w:numPr>
-      </w:pPr>
-      <w:r>
-        <w:t>Testovací</w:t>
-      </w:r>
-      <w:r>
-        <w:t xml:space="preserve"> odpověď b</w:t>
-      </w:r>
-    </w:p>
-    <w:p>
-      <w:pPr>
-        <w:pStyle w:val="Odstavecseseznamem"/>
-        <w:numPr>
-          <w:ilvl w:val="1"/>
-          <w:numId w:val="1"/>
-        </w:numPr>
-      </w:pPr>
-      <w:r>
-        <w:t>Testovací</w:t>
-      </w:r>
-      <w:r>
-        <w:t xml:space="preserve"> odpověď c</w:t>
-      </w:r>
-    </w:p>
-    <w:p/>
+    </w:p>
     <w:p>
       <w:pPr>
         <w:pStyle w:val="Odstavecseseznamem"/>

</xml_diff>

<commit_message>
Loaded system line separator and used for parsing
</commit_message>
<xml_diff>
--- a/src/test/resources/questionsTest.docx
+++ b/src/test/resources/questionsTest.docx
@@ -81,73 +81,71 @@
         <w:t xml:space="preserve"> odpověď c</w:t>
       </w:r>
     </w:p>
-    <w:p/>
-    <w:p/>
-    <w:p>
-      <w:pPr>
-        <w:pStyle w:val="Odstavecseseznamem"/>
-        <w:numPr>
-          <w:ilvl w:val="0"/>
-          <w:numId w:val="1"/>
-        </w:numPr>
-      </w:pPr>
-      <w:r>
-        <w:t>Testovací</w:t>
-      </w:r>
-      <w:r>
-        <w:t xml:space="preserve"> otázka 2</w:t>
-      </w:r>
-    </w:p>
-    <w:p>
-      <w:pPr>
-        <w:pStyle w:val="Odstavecseseznamem"/>
-        <w:numPr>
-          <w:ilvl w:val="1"/>
-          <w:numId w:val="1"/>
-        </w:numPr>
-      </w:pPr>
-      <w:r>
-        <w:t>Testovací</w:t>
-      </w:r>
-      <w:r>
-        <w:t xml:space="preserve"> odpověď a</w:t>
-      </w:r>
-    </w:p>
-    <w:p>
-      <w:pPr>
-        <w:pStyle w:val="Odstavecseseznamem"/>
-        <w:numPr>
-          <w:ilvl w:val="1"/>
-          <w:numId w:val="1"/>
-        </w:numPr>
-      </w:pPr>
-      <w:r>
-        <w:t>Testovací</w:t>
-      </w:r>
-      <w:r>
-        <w:t xml:space="preserve"> odpověď b</w:t>
-      </w:r>
-    </w:p>
-    <w:p>
-      <w:pPr>
-        <w:pStyle w:val="Odstavecseseznamem"/>
-        <w:numPr>
-          <w:ilvl w:val="1"/>
-          <w:numId w:val="1"/>
-        </w:numPr>
-      </w:pPr>
-      <w:r>
-        <w:t>Testovací</w:t>
-      </w:r>
-      <w:r>
-        <w:t xml:space="preserve"> odpověď c</w:t>
-      </w:r>
-    </w:p>
-    <w:p/>
     <w:p>
       <w:bookmarkStart w:id="0" w:name="_GoBack"/>
       <w:bookmarkEnd w:id="0"/>
     </w:p>
+    <w:p>
+      <w:pPr>
+        <w:pStyle w:val="Odstavecseseznamem"/>
+        <w:numPr>
+          <w:ilvl w:val="0"/>
+          <w:numId w:val="1"/>
+        </w:numPr>
+      </w:pPr>
+      <w:r>
+        <w:t>Testovací</w:t>
+      </w:r>
+      <w:r>
+        <w:t xml:space="preserve"> otázka 2</w:t>
+      </w:r>
+    </w:p>
+    <w:p>
+      <w:pPr>
+        <w:pStyle w:val="Odstavecseseznamem"/>
+        <w:numPr>
+          <w:ilvl w:val="1"/>
+          <w:numId w:val="1"/>
+        </w:numPr>
+      </w:pPr>
+      <w:r>
+        <w:t>Testovací</w:t>
+      </w:r>
+      <w:r>
+        <w:t xml:space="preserve"> odpověď a</w:t>
+      </w:r>
+    </w:p>
+    <w:p>
+      <w:pPr>
+        <w:pStyle w:val="Odstavecseseznamem"/>
+        <w:numPr>
+          <w:ilvl w:val="1"/>
+          <w:numId w:val="1"/>
+        </w:numPr>
+      </w:pPr>
+      <w:r>
+        <w:t>Testovací</w:t>
+      </w:r>
+      <w:r>
+        <w:t xml:space="preserve"> odpověď b</w:t>
+      </w:r>
+    </w:p>
+    <w:p>
+      <w:pPr>
+        <w:pStyle w:val="Odstavecseseznamem"/>
+        <w:numPr>
+          <w:ilvl w:val="1"/>
+          <w:numId w:val="1"/>
+        </w:numPr>
+      </w:pPr>
+      <w:r>
+        <w:t>Testovací</w:t>
+      </w:r>
+      <w:r>
+        <w:t xml:space="preserve"> odpověď c</w:t>
+      </w:r>
+    </w:p>
+    <w:p/>
     <w:p>
       <w:pPr>
         <w:pStyle w:val="Odstavecseseznamem"/>

</xml_diff>